<commit_message>
Upload informes proyectos i1 e i4
</commit_message>
<xml_diff>
--- a/LabFisica2/Proyecto i4 - Ley de Ohm/data/Datos Proyecto Ohm.docx
+++ b/LabFisica2/Proyecto i4 - Ley de Ohm/data/Datos Proyecto Ohm.docx
@@ -1998,34 +1998,34 @@
       <w:pPr>
         <w:pStyle w:val="Heading2"/>
         <w:rPr>
-          <w:lang w:val="en-US"/>
-        </w:rPr>
-      </w:pPr>
-      <w:r>
-        <w:rPr>
-          <w:position w:val="2"/>
-          <w:lang w:val="en-US"/>
+          <w:lang w:val="es-MX"/>
+        </w:rPr>
+      </w:pPr>
+      <w:r>
+        <w:rPr>
+          <w:position w:val="2"/>
+          <w:lang w:val="es-MX"/>
         </w:rPr>
         <w:t>R</w:t>
       </w:r>
       <w:r>
         <w:rPr>
           <w:sz w:val="20"/>
-          <w:lang w:val="en-US"/>
+          <w:lang w:val="es-MX"/>
         </w:rPr>
         <w:t>4</w:t>
       </w:r>
       <w:r>
         <w:rPr>
           <w:position w:val="2"/>
-          <w:lang w:val="en-US"/>
+          <w:lang w:val="es-MX"/>
         </w:rPr>
         <w:t>:</w:t>
       </w:r>
       <w:r>
         <w:rPr>
           <w:position w:val="2"/>
-          <w:lang w:val="en-US"/>
+          <w:lang w:val="es-MX"/>
         </w:rPr>
         <w:t xml:space="preserve"> 150 / 149.1</w:t>
       </w:r>
@@ -2173,7 +2173,7 @@
           <w:sz w:val="20"/>
           <w:lang w:val="fr-FR"/>
         </w:rPr>
-        <w:t xml:space="preserve"> 1.</w:t>
+        <w:t xml:space="preserve"> 1</w:t>
       </w:r>
       <w:r>
         <w:rPr>
@@ -2183,7 +2183,7 @@
           <w:sz w:val="20"/>
           <w:lang w:val="fr-FR"/>
         </w:rPr>
-        <w:t>916</w:t>
+        <w:t>.916</w:t>
       </w:r>
     </w:p>
     <w:p>
@@ -2437,38 +2437,29 @@
         <w:spacing w:before="266"/>
         <w:ind w:left="5776"/>
         <w:rPr>
-          <w:lang w:val="fr-FR"/>
-        </w:rPr>
-      </w:pPr>
-      <w:r>
-        <w:rPr>
-          <w:position w:val="2"/>
-          <w:lang w:val="fr-FR"/>
+          <w:lang w:val="en-US"/>
+        </w:rPr>
+      </w:pPr>
+      <w:r>
+        <w:rPr>
+          <w:position w:val="2"/>
+          <w:lang w:val="en-US"/>
         </w:rPr>
         <w:t>V</w:t>
       </w:r>
-      <w:proofErr w:type="gramStart"/>
-      <w:r>
-        <w:rPr>
-          <w:sz w:val="20"/>
-          <w:lang w:val="fr-FR"/>
+      <w:r>
+        <w:rPr>
+          <w:sz w:val="20"/>
+          <w:lang w:val="en-US"/>
         </w:rPr>
         <w:t>3:</w:t>
       </w:r>
-      <w:proofErr w:type="gramEnd"/>
-      <w:r>
-        <w:rPr>
-          <w:position w:val="2"/>
-          <w:lang w:val="fr-FR"/>
-        </w:rPr>
-        <w:t xml:space="preserve"> 4.1</w:t>
-      </w:r>
-      <w:r>
-        <w:rPr>
-          <w:position w:val="2"/>
-          <w:lang w:val="fr-FR"/>
-        </w:rPr>
-        <w:t>85</w:t>
+      <w:r>
+        <w:rPr>
+          <w:position w:val="2"/>
+          <w:lang w:val="en-US"/>
+        </w:rPr>
+        <w:t xml:space="preserve"> 4.185</w:t>
       </w:r>
     </w:p>
     <w:p>
@@ -2843,8 +2834,31 @@
           <w:w w:val="105"/>
           <w:position w:val="-4"/>
           <w:sz w:val="18"/>
-        </w:rPr>
-        <w:t xml:space="preserve"> (medida)</w:t>
+          <w:lang w:val="en-US"/>
+        </w:rPr>
+        <w:t xml:space="preserve"> (</w:t>
+      </w:r>
+      <w:proofErr w:type="spellStart"/>
+      <w:r>
+        <w:rPr>
+          <w:rFonts w:ascii="Cambria Math" w:eastAsia="Cambria Math"/>
+          <w:w w:val="105"/>
+          <w:position w:val="-4"/>
+          <w:sz w:val="18"/>
+          <w:lang w:val="en-US"/>
+        </w:rPr>
+        <w:t>medida</w:t>
+      </w:r>
+      <w:proofErr w:type="spellEnd"/>
+      <w:r>
+        <w:rPr>
+          <w:rFonts w:ascii="Cambria Math" w:eastAsia="Cambria Math"/>
+          <w:w w:val="105"/>
+          <w:position w:val="-4"/>
+          <w:sz w:val="18"/>
+          <w:lang w:val="en-US"/>
+        </w:rPr>
+        <w:t>)</w:t>
       </w:r>
     </w:p>
     <w:p>
@@ -3873,16 +3887,21 @@
         <w:pStyle w:val="Heading2"/>
         <w:spacing w:before="265"/>
         <w:ind w:left="820"/>
-      </w:pPr>
-      <w:r>
-        <w:rPr>
-          <w:position w:val="2"/>
+        <w:rPr>
+          <w:lang w:val="en-US"/>
+        </w:rPr>
+      </w:pPr>
+      <w:r>
+        <w:rPr>
+          <w:position w:val="2"/>
+          <w:lang w:val="en-US"/>
         </w:rPr>
         <w:t>V</w:t>
       </w:r>
       <w:r>
         <w:rPr>
           <w:sz w:val="20"/>
+          <w:lang w:val="en-US"/>
         </w:rPr>
         <w:t>T</w:t>
       </w:r>
@@ -3890,24 +3909,28 @@
         <w:rPr>
           <w:spacing w:val="20"/>
           <w:sz w:val="20"/>
-        </w:rPr>
-        <w:t xml:space="preserve"> </w:t>
-      </w:r>
-      <w:r>
-        <w:rPr>
-          <w:position w:val="2"/>
+          <w:lang w:val="en-US"/>
+        </w:rPr>
+        <w:t xml:space="preserve"> </w:t>
+      </w:r>
+      <w:r>
+        <w:rPr>
+          <w:position w:val="2"/>
+          <w:lang w:val="en-US"/>
         </w:rPr>
         <w:t>(output)= 11.</w:t>
       </w:r>
       <w:r>
         <w:rPr>
           <w:position w:val="2"/>
+          <w:lang w:val="en-US"/>
         </w:rPr>
         <w:t>81</w:t>
       </w:r>
       <w:r>
         <w:rPr>
           <w:position w:val="2"/>
+          <w:lang w:val="en-US"/>
         </w:rPr>
         <w:t xml:space="preserve"> </w:t>
       </w:r>
@@ -3923,17 +3946,21 @@
           <w:rFonts w:ascii="Cambria"/>
           <w:b/>
           <w:sz w:val="31"/>
-        </w:rPr>
-      </w:pPr>
-      <w:r>
-        <w:rPr>
-          <w:rFonts w:ascii="Cambria"/>
-          <w:b/>
-          <w:position w:val="2"/>
-          <w:sz w:val="31"/>
+          <w:lang w:val="en-US"/>
+        </w:rPr>
+      </w:pPr>
+      <w:proofErr w:type="spellStart"/>
+      <w:r>
+        <w:rPr>
+          <w:rFonts w:ascii="Cambria"/>
+          <w:b/>
+          <w:position w:val="2"/>
+          <w:sz w:val="31"/>
+          <w:lang w:val="en-US"/>
         </w:rPr>
         <w:t>Verificar</w:t>
       </w:r>
+      <w:proofErr w:type="spellEnd"/>
       <w:r>
         <w:rPr>
           <w:rFonts w:ascii="Cambria"/>
@@ -3941,15 +3968,17 @@
           <w:spacing w:val="14"/>
           <w:position w:val="2"/>
           <w:sz w:val="31"/>
-        </w:rPr>
-        <w:t xml:space="preserve"> </w:t>
-      </w:r>
-      <w:r>
-        <w:rPr>
-          <w:rFonts w:ascii="Cambria"/>
-          <w:b/>
-          <w:position w:val="2"/>
-          <w:sz w:val="31"/>
+          <w:lang w:val="en-US"/>
+        </w:rPr>
+        <w:t xml:space="preserve"> </w:t>
+      </w:r>
+      <w:r>
+        <w:rPr>
+          <w:rFonts w:ascii="Cambria"/>
+          <w:b/>
+          <w:position w:val="2"/>
+          <w:sz w:val="31"/>
+          <w:lang w:val="en-US"/>
         </w:rPr>
         <w:t>=</w:t>
       </w:r>
@@ -3960,15 +3989,17 @@
           <w:spacing w:val="16"/>
           <w:position w:val="2"/>
           <w:sz w:val="31"/>
-        </w:rPr>
-        <w:t xml:space="preserve"> </w:t>
-      </w:r>
-      <w:r>
-        <w:rPr>
-          <w:rFonts w:ascii="Cambria"/>
-          <w:b/>
-          <w:position w:val="2"/>
-          <w:sz w:val="31"/>
+          <w:lang w:val="en-US"/>
+        </w:rPr>
+        <w:t xml:space="preserve"> </w:t>
+      </w:r>
+      <w:r>
+        <w:rPr>
+          <w:rFonts w:ascii="Cambria"/>
+          <w:b/>
+          <w:position w:val="2"/>
+          <w:sz w:val="31"/>
+          <w:lang w:val="en-US"/>
         </w:rPr>
         <w:t>V</w:t>
       </w:r>
@@ -3977,6 +4008,7 @@
           <w:rFonts w:ascii="Cambria"/>
           <w:b/>
           <w:sz w:val="20"/>
+          <w:lang w:val="en-US"/>
         </w:rPr>
         <w:t>1</w:t>
       </w:r>
@@ -3986,15 +4018,17 @@
           <w:b/>
           <w:spacing w:val="40"/>
           <w:sz w:val="20"/>
-        </w:rPr>
-        <w:t xml:space="preserve"> </w:t>
-      </w:r>
-      <w:r>
-        <w:rPr>
-          <w:rFonts w:ascii="Cambria"/>
-          <w:b/>
-          <w:position w:val="2"/>
-          <w:sz w:val="31"/>
+          <w:lang w:val="en-US"/>
+        </w:rPr>
+        <w:t xml:space="preserve"> </w:t>
+      </w:r>
+      <w:r>
+        <w:rPr>
+          <w:rFonts w:ascii="Cambria"/>
+          <w:b/>
+          <w:position w:val="2"/>
+          <w:sz w:val="31"/>
+          <w:lang w:val="en-US"/>
         </w:rPr>
         <w:t>=</w:t>
       </w:r>
@@ -4005,15 +4039,17 @@
           <w:spacing w:val="15"/>
           <w:position w:val="2"/>
           <w:sz w:val="31"/>
-        </w:rPr>
-        <w:t xml:space="preserve"> </w:t>
-      </w:r>
-      <w:r>
-        <w:rPr>
-          <w:rFonts w:ascii="Cambria"/>
-          <w:b/>
-          <w:position w:val="2"/>
-          <w:sz w:val="31"/>
+          <w:lang w:val="en-US"/>
+        </w:rPr>
+        <w:t xml:space="preserve"> </w:t>
+      </w:r>
+      <w:r>
+        <w:rPr>
+          <w:rFonts w:ascii="Cambria"/>
+          <w:b/>
+          <w:position w:val="2"/>
+          <w:sz w:val="31"/>
+          <w:lang w:val="en-US"/>
         </w:rPr>
         <w:t>V</w:t>
       </w:r>
@@ -4022,6 +4058,7 @@
           <w:rFonts w:ascii="Cambria"/>
           <w:b/>
           <w:sz w:val="20"/>
+          <w:lang w:val="en-US"/>
         </w:rPr>
         <w:t>2</w:t>
       </w:r>
@@ -4031,15 +4068,17 @@
           <w:b/>
           <w:spacing w:val="40"/>
           <w:sz w:val="20"/>
-        </w:rPr>
-        <w:t xml:space="preserve"> </w:t>
-      </w:r>
-      <w:r>
-        <w:rPr>
-          <w:rFonts w:ascii="Cambria"/>
-          <w:b/>
-          <w:position w:val="2"/>
-          <w:sz w:val="31"/>
+          <w:lang w:val="en-US"/>
+        </w:rPr>
+        <w:t xml:space="preserve"> </w:t>
+      </w:r>
+      <w:r>
+        <w:rPr>
+          <w:rFonts w:ascii="Cambria"/>
+          <w:b/>
+          <w:position w:val="2"/>
+          <w:sz w:val="31"/>
+          <w:lang w:val="en-US"/>
         </w:rPr>
         <w:t>=</w:t>
       </w:r>
@@ -4050,15 +4089,17 @@
           <w:spacing w:val="14"/>
           <w:position w:val="2"/>
           <w:sz w:val="31"/>
-        </w:rPr>
-        <w:t xml:space="preserve"> </w:t>
-      </w:r>
-      <w:r>
-        <w:rPr>
-          <w:rFonts w:ascii="Cambria"/>
-          <w:b/>
-          <w:position w:val="2"/>
-          <w:sz w:val="31"/>
+          <w:lang w:val="en-US"/>
+        </w:rPr>
+        <w:t xml:space="preserve"> </w:t>
+      </w:r>
+      <w:r>
+        <w:rPr>
+          <w:rFonts w:ascii="Cambria"/>
+          <w:b/>
+          <w:position w:val="2"/>
+          <w:sz w:val="31"/>
+          <w:lang w:val="en-US"/>
         </w:rPr>
         <w:t>V</w:t>
       </w:r>
@@ -4067,6 +4108,7 @@
           <w:rFonts w:ascii="Cambria"/>
           <w:b/>
           <w:sz w:val="20"/>
+          <w:lang w:val="en-US"/>
         </w:rPr>
         <w:t>3=</w:t>
       </w:r>
@@ -4076,15 +4118,17 @@
           <w:b/>
           <w:spacing w:val="12"/>
           <w:sz w:val="20"/>
-        </w:rPr>
-        <w:t xml:space="preserve"> </w:t>
-      </w:r>
-      <w:r>
-        <w:rPr>
-          <w:rFonts w:ascii="Cambria"/>
-          <w:b/>
-          <w:position w:val="2"/>
-          <w:sz w:val="31"/>
+          <w:lang w:val="en-US"/>
+        </w:rPr>
+        <w:t xml:space="preserve"> </w:t>
+      </w:r>
+      <w:r>
+        <w:rPr>
+          <w:rFonts w:ascii="Cambria"/>
+          <w:b/>
+          <w:position w:val="2"/>
+          <w:sz w:val="31"/>
+          <w:lang w:val="en-US"/>
         </w:rPr>
         <w:t>V</w:t>
       </w:r>
@@ -4093,6 +4137,7 @@
           <w:rFonts w:ascii="Cambria"/>
           <w:b/>
           <w:sz w:val="20"/>
+          <w:lang w:val="en-US"/>
         </w:rPr>
         <w:t>4</w:t>
       </w:r>
@@ -4102,15 +4147,17 @@
           <w:b/>
           <w:spacing w:val="1"/>
           <w:sz w:val="20"/>
-        </w:rPr>
-        <w:t xml:space="preserve"> </w:t>
-      </w:r>
-      <w:r>
-        <w:rPr>
-          <w:rFonts w:ascii="Cambria"/>
-          <w:b/>
-          <w:position w:val="2"/>
-          <w:sz w:val="31"/>
+          <w:lang w:val="en-US"/>
+        </w:rPr>
+        <w:t xml:space="preserve"> </w:t>
+      </w:r>
+      <w:r>
+        <w:rPr>
+          <w:rFonts w:ascii="Cambria"/>
+          <w:b/>
+          <w:position w:val="2"/>
+          <w:sz w:val="31"/>
+          <w:lang w:val="en-US"/>
         </w:rPr>
         <w:t>V</w:t>
       </w:r>
@@ -4119,6 +4166,7 @@
           <w:rFonts w:ascii="Cambria"/>
           <w:b/>
           <w:sz w:val="20"/>
+          <w:lang w:val="en-US"/>
         </w:rPr>
         <w:t>1</w:t>
       </w:r>
@@ -4128,6 +4176,7 @@
           <w:b/>
           <w:position w:val="2"/>
           <w:sz w:val="31"/>
+          <w:lang w:val="en-US"/>
         </w:rPr>
         <w:t>=</w:t>
       </w:r>
@@ -4137,6 +4186,7 @@
           <w:b/>
           <w:position w:val="2"/>
           <w:sz w:val="31"/>
+          <w:lang w:val="en-US"/>
         </w:rPr>
         <w:t xml:space="preserve"> 11.73</w:t>
       </w:r>
@@ -4146,6 +4196,7 @@
           <w:b/>
           <w:position w:val="2"/>
           <w:sz w:val="31"/>
+          <w:lang w:val="en-US"/>
         </w:rPr>
         <w:tab/>
         <w:t>V</w:t>
@@ -4155,6 +4206,7 @@
           <w:rFonts w:ascii="Cambria"/>
           <w:b/>
           <w:sz w:val="20"/>
+          <w:lang w:val="en-US"/>
         </w:rPr>
         <w:t>2</w:t>
       </w:r>
@@ -4164,6 +4216,7 @@
           <w:b/>
           <w:position w:val="2"/>
           <w:sz w:val="31"/>
+          <w:lang w:val="en-US"/>
         </w:rPr>
         <w:t>=</w:t>
       </w:r>
@@ -4173,6 +4226,7 @@
           <w:b/>
           <w:position w:val="2"/>
           <w:sz w:val="31"/>
+          <w:lang w:val="en-US"/>
         </w:rPr>
         <w:t xml:space="preserve"> 11.73</w:t>
       </w:r>
@@ -4184,29 +4238,34 @@
         <w:ind w:left="820"/>
         <w:rPr>
           <w:position w:val="2"/>
-        </w:rPr>
-      </w:pPr>
-      <w:r>
-        <w:rPr>
-          <w:position w:val="2"/>
+          <w:lang w:val="en-US"/>
+        </w:rPr>
+      </w:pPr>
+      <w:r>
+        <w:rPr>
+          <w:position w:val="2"/>
+          <w:lang w:val="en-US"/>
         </w:rPr>
         <w:t>V</w:t>
       </w:r>
       <w:r>
         <w:rPr>
           <w:sz w:val="20"/>
+          <w:lang w:val="en-US"/>
         </w:rPr>
         <w:t>3</w:t>
       </w:r>
       <w:r>
         <w:rPr>
           <w:position w:val="2"/>
+          <w:lang w:val="en-US"/>
         </w:rPr>
         <w:t>=</w:t>
       </w:r>
       <w:r>
         <w:rPr>
           <w:position w:val="2"/>
+          <w:lang w:val="en-US"/>
         </w:rPr>
         <w:t xml:space="preserve"> </w:t>
       </w:r>
@@ -4214,12 +4273,14 @@
       <w:r>
         <w:rPr>
           <w:position w:val="2"/>
+          <w:lang w:val="en-US"/>
         </w:rPr>
         <w:t>11.73</w:t>
       </w:r>
       <w:r>
         <w:rPr>
           <w:position w:val="2"/>
+          <w:lang w:val="en-US"/>
         </w:rPr>
         <w:t xml:space="preserve"> </w:t>
       </w:r>
@@ -4227,12 +4288,14 @@
         <w:rPr>
           <w:spacing w:val="44"/>
           <w:position w:val="2"/>
-        </w:rPr>
-        <w:t xml:space="preserve"> </w:t>
-      </w:r>
-      <w:r>
-        <w:rPr>
-          <w:position w:val="2"/>
+          <w:lang w:val="en-US"/>
+        </w:rPr>
+        <w:t xml:space="preserve"> </w:t>
+      </w:r>
+      <w:r>
+        <w:rPr>
+          <w:position w:val="2"/>
+          <w:lang w:val="en-US"/>
         </w:rPr>
         <w:t>V</w:t>
       </w:r>
@@ -4240,18 +4303,21 @@
       <w:r>
         <w:rPr>
           <w:sz w:val="20"/>
+          <w:lang w:val="en-US"/>
         </w:rPr>
         <w:t>4</w:t>
       </w:r>
       <w:r>
         <w:rPr>
           <w:position w:val="2"/>
+          <w:lang w:val="en-US"/>
         </w:rPr>
         <w:t>=</w:t>
       </w:r>
       <w:r>
         <w:rPr>
           <w:position w:val="2"/>
+          <w:lang w:val="en-US"/>
         </w:rPr>
         <w:t xml:space="preserve"> 11.72</w:t>
       </w:r>
@@ -4263,6 +4329,7 @@
         <w:ind w:left="820"/>
         <w:rPr>
           <w:position w:val="2"/>
+          <w:lang w:val="en-US"/>
         </w:rPr>
       </w:pPr>
     </w:p>
@@ -4296,14 +4363,7 @@
           <w:position w:val="2"/>
           <w:lang w:val="en-US"/>
         </w:rPr>
-        <w:t>:</w:t>
-      </w:r>
-      <w:r>
-        <w:rPr>
-          <w:position w:val="2"/>
-          <w:lang w:val="en-US"/>
-        </w:rPr>
-        <w:t xml:space="preserve"> 77.2 mA</w:t>
+        <w:t>: 77.2 mA</w:t>
       </w:r>
       <w:r>
         <w:rPr>
@@ -4325,14 +4385,7 @@
           <w:position w:val="2"/>
           <w:lang w:val="en-US"/>
         </w:rPr>
-        <w:t xml:space="preserve">: </w:t>
-      </w:r>
-      <w:r>
-        <w:rPr>
-          <w:position w:val="2"/>
-          <w:lang w:val="en-US"/>
-        </w:rPr>
-        <w:t>198.7</w:t>
+        <w:t>: 198.7</w:t>
       </w:r>
     </w:p>
     <w:p>
@@ -4376,17 +4429,7 @@
           <w:sz w:val="31"/>
           <w:lang w:val="en-US"/>
         </w:rPr>
-        <w:t xml:space="preserve">: </w:t>
-      </w:r>
-      <w:r>
-        <w:rPr>
-          <w:rFonts w:ascii="Cambria"/>
-          <w:b/>
-          <w:position w:val="2"/>
-          <w:sz w:val="31"/>
-          <w:lang w:val="en-US"/>
-        </w:rPr>
-        <w:t>127.9</w:t>
+        <w:t>: 127.9</w:t>
       </w:r>
       <w:r>
         <w:rPr>
@@ -4416,27 +4459,7 @@
           <w:sz w:val="31"/>
           <w:lang w:val="en-US"/>
         </w:rPr>
-        <w:t xml:space="preserve">: </w:t>
-      </w:r>
-      <w:r>
-        <w:rPr>
-          <w:rFonts w:ascii="Cambria"/>
-          <w:b/>
-          <w:position w:val="2"/>
-          <w:sz w:val="31"/>
-          <w:lang w:val="en-US"/>
-        </w:rPr>
-        <w:t>299.3</w:t>
-      </w:r>
-      <w:r>
-        <w:rPr>
-          <w:rFonts w:ascii="Cambria"/>
-          <w:b/>
-          <w:position w:val="2"/>
-          <w:sz w:val="31"/>
-          <w:lang w:val="en-US"/>
-        </w:rPr>
-        <w:t xml:space="preserve"> mA</w:t>
+        <w:t>: 299.3 mA</w:t>
       </w:r>
     </w:p>
     <w:p>
@@ -5041,7 +5064,7 @@
           <w:w w:val="105"/>
           <w:position w:val="2"/>
           <w:sz w:val="31"/>
-          <w:lang w:val="en-US"/>
+          <w:lang w:val="es-MX"/>
         </w:rPr>
       </w:pPr>
       <w:proofErr w:type="spellStart"/>
@@ -5052,7 +5075,7 @@
           <w:w w:val="105"/>
           <w:position w:val="2"/>
           <w:sz w:val="31"/>
-          <w:lang w:val="en-US"/>
+          <w:lang w:val="es-MX"/>
         </w:rPr>
         <w:t>V</w:t>
       </w:r>
@@ -5064,7 +5087,7 @@
           <w:position w:val="2"/>
           <w:sz w:val="31"/>
           <w:vertAlign w:val="subscript"/>
-          <w:lang w:val="en-US"/>
+          <w:lang w:val="es-MX"/>
         </w:rPr>
         <w:t>output</w:t>
       </w:r>
@@ -5076,7 +5099,7 @@
           <w:w w:val="105"/>
           <w:position w:val="2"/>
           <w:sz w:val="31"/>
-          <w:lang w:val="en-US"/>
+          <w:lang w:val="es-MX"/>
         </w:rPr>
         <w:t xml:space="preserve"> = 11.82</w:t>
       </w:r>
@@ -5094,7 +5117,7 @@
           <w:w w:val="105"/>
           <w:position w:val="2"/>
           <w:sz w:val="31"/>
-          <w:lang w:val="en-US"/>
+          <w:lang w:val="es-MX"/>
         </w:rPr>
       </w:pPr>
     </w:p>
@@ -5111,7 +5134,7 @@
           <w:w w:val="105"/>
           <w:position w:val="2"/>
           <w:sz w:val="31"/>
-          <w:lang w:val="en-US"/>
+          <w:lang w:val="es-MX"/>
         </w:rPr>
       </w:pPr>
     </w:p>
@@ -5124,7 +5147,7 @@
         <w:ind w:left="820"/>
         <w:rPr>
           <w:sz w:val="21"/>
-          <w:lang w:val="en-US"/>
+          <w:lang w:val="es-MX"/>
         </w:rPr>
       </w:pPr>
       <w:r>
@@ -5134,7 +5157,7 @@
           <w:w w:val="105"/>
           <w:position w:val="2"/>
           <w:sz w:val="31"/>
-          <w:lang w:val="en-US"/>
+          <w:lang w:val="es-MX"/>
         </w:rPr>
         <w:t>I</w:t>
       </w:r>
@@ -5144,7 +5167,7 @@
           <w:b/>
           <w:w w:val="105"/>
           <w:sz w:val="20"/>
-          <w:lang w:val="en-US"/>
+          <w:lang w:val="es-MX"/>
         </w:rPr>
         <w:t>T</w:t>
       </w:r>
@@ -5155,7 +5178,7 @@
           <w:w w:val="105"/>
           <w:position w:val="2"/>
           <w:sz w:val="31"/>
-          <w:lang w:val="en-US"/>
+          <w:lang w:val="es-MX"/>
         </w:rPr>
         <w:t>=</w:t>
       </w:r>
@@ -5167,7 +5190,7 @@
           <w:w w:val="105"/>
           <w:position w:val="2"/>
           <w:sz w:val="31"/>
-          <w:lang w:val="en-US"/>
+          <w:lang w:val="es-MX"/>
         </w:rPr>
         <w:t xml:space="preserve"> </w:t>
       </w:r>
@@ -5195,47 +5218,18 @@
           <w:w w:val="105"/>
           <w:position w:val="2"/>
           <w:sz w:val="21"/>
-          <w:lang w:val="en-US"/>
-        </w:rPr>
-        <w:t xml:space="preserve"> </w:t>
-      </w:r>
-      <w:r>
-        <w:rPr>
-          <w:w w:val="105"/>
-          <w:position w:val="2"/>
-          <w:sz w:val="21"/>
-          <w:lang w:val="en-US"/>
-        </w:rPr>
-        <w:t xml:space="preserve">= 0.04469 </w:t>
-      </w:r>
-      <w:r>
-        <w:rPr>
-          <w:w w:val="105"/>
-          <w:position w:val="2"/>
-          <w:sz w:val="21"/>
-          <w:lang w:val="en-US"/>
-        </w:rPr>
-        <w:t>(</w:t>
-      </w:r>
-      <w:proofErr w:type="spellStart"/>
-      <w:r>
-        <w:rPr>
-          <w:w w:val="105"/>
-          <w:position w:val="2"/>
-          <w:sz w:val="21"/>
-          <w:lang w:val="en-US"/>
-        </w:rPr>
-        <w:t>Calcular</w:t>
-      </w:r>
-      <w:proofErr w:type="spellEnd"/>
-      <w:r>
-        <w:rPr>
-          <w:w w:val="105"/>
-          <w:position w:val="2"/>
-          <w:sz w:val="21"/>
-          <w:lang w:val="en-US"/>
-        </w:rPr>
-        <w:t>)</w:t>
+          <w:lang w:val="es-MX"/>
+        </w:rPr>
+        <w:t xml:space="preserve"> = 0.04469 </w:t>
+      </w:r>
+      <w:r>
+        <w:rPr>
+          <w:w w:val="105"/>
+          <w:position w:val="2"/>
+          <w:sz w:val="21"/>
+          <w:lang w:val="es-MX"/>
+        </w:rPr>
+        <w:t>(Calcular)</w:t>
       </w:r>
     </w:p>
     <w:p>
@@ -5245,7 +5239,7 @@
         <w:rPr>
           <w:rFonts w:ascii="Cambria Math" w:eastAsia="Cambria Math"/>
           <w:sz w:val="18"/>
-          <w:lang w:val="en-US"/>
+          <w:lang w:val="es-MX"/>
         </w:rPr>
       </w:pPr>
       <w:r>
@@ -5498,17 +5492,43 @@
           <w:w w:val="105"/>
           <w:position w:val="2"/>
           <w:sz w:val="31"/>
-        </w:rPr>
-      </w:pPr>
-      <w:r>
-        <w:rPr>
-          <w:rFonts w:ascii="Cambria"/>
-          <w:b/>
-          <w:w w:val="105"/>
-          <w:position w:val="2"/>
-          <w:sz w:val="31"/>
-        </w:rPr>
-        <w:t>Rama de arriba (100 + 150): 20.56</w:t>
+          <w:lang w:val="en-US"/>
+        </w:rPr>
+      </w:pPr>
+      <w:r>
+        <w:rPr>
+          <w:rFonts w:ascii="Cambria"/>
+          <w:b/>
+          <w:w w:val="105"/>
+          <w:position w:val="2"/>
+          <w:sz w:val="31"/>
+          <w:lang w:val="en-US"/>
+        </w:rPr>
+        <w:t xml:space="preserve">Rama de </w:t>
+      </w:r>
+      <w:proofErr w:type="spellStart"/>
+      <w:r>
+        <w:rPr>
+          <w:rFonts w:ascii="Cambria"/>
+          <w:b/>
+          <w:w w:val="105"/>
+          <w:position w:val="2"/>
+          <w:sz w:val="31"/>
+          <w:lang w:val="en-US"/>
+        </w:rPr>
+        <w:t>arriba</w:t>
+      </w:r>
+      <w:proofErr w:type="spellEnd"/>
+      <w:r>
+        <w:rPr>
+          <w:rFonts w:ascii="Cambria"/>
+          <w:b/>
+          <w:w w:val="105"/>
+          <w:position w:val="2"/>
+          <w:sz w:val="31"/>
+          <w:lang w:val="en-US"/>
+        </w:rPr>
+        <w:t xml:space="preserve"> (100 + 150): 20.56</w:t>
       </w:r>
     </w:p>
     <w:p>
@@ -5521,6 +5541,7 @@
           <w:w w:val="105"/>
           <w:position w:val="2"/>
           <w:sz w:val="31"/>
+          <w:lang w:val="en-US"/>
         </w:rPr>
       </w:pPr>
     </w:p>
@@ -5532,15 +5553,17 @@
           <w:rFonts w:ascii="Cambria"/>
           <w:b/>
           <w:sz w:val="20"/>
-        </w:rPr>
-      </w:pPr>
-      <w:r>
-        <w:rPr>
-          <w:rFonts w:ascii="Cambria"/>
-          <w:b/>
-          <w:w w:val="105"/>
-          <w:position w:val="2"/>
-          <w:sz w:val="31"/>
+          <w:lang w:val="en-US"/>
+        </w:rPr>
+      </w:pPr>
+      <w:r>
+        <w:rPr>
+          <w:rFonts w:ascii="Cambria"/>
+          <w:b/>
+          <w:w w:val="105"/>
+          <w:position w:val="2"/>
+          <w:sz w:val="31"/>
+          <w:lang w:val="en-US"/>
         </w:rPr>
         <w:t>I</w:t>
       </w:r>
@@ -5551,6 +5574,7 @@
           <w:b/>
           <w:w w:val="105"/>
           <w:sz w:val="20"/>
+          <w:lang w:val="en-US"/>
         </w:rPr>
         <w:t>1:_</w:t>
       </w:r>
@@ -5561,6 +5585,7 @@
           <w:b/>
           <w:w w:val="105"/>
           <w:sz w:val="20"/>
+          <w:lang w:val="en-US"/>
         </w:rPr>
         <w:t>_________________</w:t>
       </w:r>
@@ -5573,37 +5598,29 @@
           <w:rFonts w:ascii="Cambria"/>
           <w:b/>
           <w:sz w:val="20"/>
-        </w:rPr>
-      </w:pPr>
-      <w:r>
-        <w:rPr>
-          <w:rFonts w:ascii="Cambria"/>
-          <w:b/>
-          <w:w w:val="105"/>
-          <w:position w:val="2"/>
-          <w:sz w:val="31"/>
+          <w:lang w:val="en-US"/>
+        </w:rPr>
+      </w:pPr>
+      <w:r>
+        <w:rPr>
+          <w:rFonts w:ascii="Cambria"/>
+          <w:b/>
+          <w:w w:val="105"/>
+          <w:position w:val="2"/>
+          <w:sz w:val="31"/>
+          <w:lang w:val="en-US"/>
         </w:rPr>
         <w:t>I</w:t>
       </w:r>
-      <w:proofErr w:type="gramStart"/>
-      <w:r>
-        <w:rPr>
-          <w:rFonts w:ascii="Cambria"/>
-          <w:b/>
-          <w:w w:val="105"/>
-          <w:sz w:val="20"/>
-        </w:rPr>
-        <w:t>2:_</w:t>
-      </w:r>
-      <w:proofErr w:type="gramEnd"/>
-      <w:r>
-        <w:rPr>
-          <w:rFonts w:ascii="Cambria"/>
-          <w:b/>
-          <w:w w:val="105"/>
-          <w:sz w:val="20"/>
-        </w:rPr>
-        <w:t>_________________</w:t>
+      <w:r>
+        <w:rPr>
+          <w:rFonts w:ascii="Cambria"/>
+          <w:b/>
+          <w:w w:val="105"/>
+          <w:sz w:val="20"/>
+          <w:lang w:val="en-US"/>
+        </w:rPr>
+        <w:t>2:__________________</w:t>
       </w:r>
     </w:p>
     <w:p>
@@ -5628,27 +5645,15 @@
         </w:rPr>
         <w:t>I</w:t>
       </w:r>
-      <w:proofErr w:type="gramStart"/>
-      <w:r>
-        <w:rPr>
-          <w:rFonts w:ascii="Cambria"/>
-          <w:b/>
-          <w:w w:val="105"/>
-          <w:sz w:val="20"/>
-          <w:lang w:val="en-US"/>
-        </w:rPr>
-        <w:t>3:_</w:t>
-      </w:r>
-      <w:proofErr w:type="gramEnd"/>
-      <w:r>
-        <w:rPr>
-          <w:rFonts w:ascii="Cambria"/>
-          <w:b/>
-          <w:w w:val="105"/>
-          <w:sz w:val="20"/>
-          <w:lang w:val="en-US"/>
-        </w:rPr>
-        <w:t>_________________</w:t>
+      <w:r>
+        <w:rPr>
+          <w:rFonts w:ascii="Cambria"/>
+          <w:b/>
+          <w:w w:val="105"/>
+          <w:sz w:val="20"/>
+          <w:lang w:val="en-US"/>
+        </w:rPr>
+        <w:t>3:__________________</w:t>
       </w:r>
     </w:p>
     <w:p>
@@ -5673,27 +5678,15 @@
         </w:rPr>
         <w:t>I</w:t>
       </w:r>
-      <w:proofErr w:type="gramStart"/>
-      <w:r>
-        <w:rPr>
-          <w:rFonts w:ascii="Cambria"/>
-          <w:b/>
-          <w:w w:val="105"/>
-          <w:sz w:val="20"/>
-          <w:lang w:val="en-US"/>
-        </w:rPr>
-        <w:t>4:_</w:t>
-      </w:r>
-      <w:proofErr w:type="gramEnd"/>
-      <w:r>
-        <w:rPr>
-          <w:rFonts w:ascii="Cambria"/>
-          <w:b/>
-          <w:w w:val="105"/>
-          <w:sz w:val="20"/>
-          <w:lang w:val="en-US"/>
-        </w:rPr>
-        <w:t>_________________</w:t>
+      <w:r>
+        <w:rPr>
+          <w:rFonts w:ascii="Cambria"/>
+          <w:b/>
+          <w:w w:val="105"/>
+          <w:sz w:val="20"/>
+          <w:lang w:val="en-US"/>
+        </w:rPr>
+        <w:t>4:__________________</w:t>
       </w:r>
     </w:p>
     <w:p>
@@ -6257,7 +6250,6 @@
         </w:rPr>
         <w:t>V</w:t>
       </w:r>
-      <w:proofErr w:type="gramStart"/>
       <w:r>
         <w:rPr>
           <w:rFonts w:ascii="Cambria"/>
@@ -6281,16 +6273,7 @@
           <w:b/>
           <w:sz w:val="20"/>
         </w:rPr>
-        <w:t>:</w:t>
-      </w:r>
-      <w:proofErr w:type="gramEnd"/>
-      <w:r>
-        <w:rPr>
-          <w:rFonts w:ascii="Cambria"/>
-          <w:b/>
-          <w:sz w:val="20"/>
-        </w:rPr>
-        <w:t>____________________</w:t>
+        <w:t>:____________________</w:t>
       </w:r>
     </w:p>
     <w:p>
@@ -6312,7 +6295,6 @@
         </w:rPr>
         <w:t>V</w:t>
       </w:r>
-      <w:proofErr w:type="gramStart"/>
       <w:r>
         <w:rPr>
           <w:rFonts w:ascii="Cambria"/>
@@ -6336,16 +6318,7 @@
           <w:b/>
           <w:sz w:val="20"/>
         </w:rPr>
-        <w:t>:</w:t>
-      </w:r>
-      <w:proofErr w:type="gramEnd"/>
-      <w:r>
-        <w:rPr>
-          <w:rFonts w:ascii="Cambria"/>
-          <w:b/>
-          <w:sz w:val="20"/>
-        </w:rPr>
-        <w:t>____________________</w:t>
+        <w:t>:____________________</w:t>
       </w:r>
     </w:p>
     <w:p>

</xml_diff>